<commit_message>
added edits to my outline
</commit_message>
<xml_diff>
--- a/PaperReviewOutline.docx
+++ b/PaperReviewOutline.docx
@@ -789,21 +789,14 @@
           <w:rFonts w:ascii="Times New Roman" w:hAnsi="Times New Roman" w:cs="Times New Roman"/>
           <w:color w:val="000000"/>
         </w:rPr>
-        <w:t>The level of</w:t>
-      </w:r>
-      <w:r>
-        <w:rPr>
-          <w:rFonts w:ascii="Times New Roman" w:hAnsi="Times New Roman" w:cs="Times New Roman"/>
-          <w:color w:val="000000"/>
-        </w:rPr>
-        <w:t xml:space="preserve"> coverage </w:t>
-      </w:r>
-      <w:r>
-        <w:rPr>
-          <w:rFonts w:ascii="Times New Roman" w:hAnsi="Times New Roman" w:cs="Times New Roman"/>
-          <w:color w:val="000000"/>
-        </w:rPr>
-        <w:t xml:space="preserve">is most important in downstream applications. Increasing the sequence’s coverage </w:t>
+        <w:t>Increasing the sequence’s coverage results in a higher confidence in the base composition.</w:t>
+      </w:r>
+      <w:r>
+        <w:rPr>
+          <w:rFonts w:ascii="Times New Roman" w:hAnsi="Times New Roman" w:cs="Times New Roman"/>
+          <w:color w:val="000000"/>
+        </w:rPr>
+        <w:t xml:space="preserve"> It is recommended </w:t>
       </w:r>
       <w:r>
         <w:rPr>
@@ -811,14 +804,21 @@
           <w:color w:val="000000"/>
         </w:rPr>
         <w:lastRenderedPageBreak/>
-        <w:t>results in a higher confidence in the base composition.</w:t>
-      </w:r>
-      <w:r>
-        <w:rPr>
-          <w:rFonts w:ascii="Times New Roman" w:hAnsi="Times New Roman" w:cs="Times New Roman"/>
-          <w:color w:val="000000"/>
-        </w:rPr>
-        <w:t xml:space="preserve"> It is recommended that regardless of read length, greater that 50-60x coverage should be applied throughout the genome (</w:t>
+        <w:t xml:space="preserve">that regardless of read length, greater that 50-60x coverage should be applied throughout the </w:t>
+      </w:r>
+      <w:r>
+        <w:rPr>
+          <w:rFonts w:ascii="Times New Roman" w:hAnsi="Times New Roman" w:cs="Times New Roman"/>
+          <w:color w:val="000000"/>
+        </w:rPr>
+        <w:t xml:space="preserve">whole </w:t>
+      </w:r>
+      <w:r>
+        <w:rPr>
+          <w:rFonts w:ascii="Times New Roman" w:hAnsi="Times New Roman" w:cs="Times New Roman"/>
+          <w:color w:val="000000"/>
+        </w:rPr>
+        <w:t>genome (</w:t>
       </w:r>
       <w:proofErr w:type="spellStart"/>
       <w:r>
@@ -1079,7 +1079,23 @@
           <w:color w:val="2A2A2A"/>
           <w:shd w:val="clear" w:color="auto" w:fill="FFFFFF"/>
         </w:rPr>
-        <w:t xml:space="preserve">, my objective is to focus on signatures of selection and adaptive regions of the genome. </w:t>
+        <w:t xml:space="preserve">, my </w:t>
+      </w:r>
+      <w:r>
+        <w:rPr>
+          <w:rFonts w:ascii="Times New Roman" w:eastAsia="Times New Roman" w:hAnsi="Times New Roman" w:cs="Times New Roman"/>
+          <w:color w:val="2A2A2A"/>
+          <w:shd w:val="clear" w:color="auto" w:fill="FFFFFF"/>
+        </w:rPr>
+        <w:t xml:space="preserve">current </w:t>
+      </w:r>
+      <w:r>
+        <w:rPr>
+          <w:rFonts w:ascii="Times New Roman" w:eastAsia="Times New Roman" w:hAnsi="Times New Roman" w:cs="Times New Roman"/>
+          <w:color w:val="2A2A2A"/>
+          <w:shd w:val="clear" w:color="auto" w:fill="FFFFFF"/>
+        </w:rPr>
+        <w:t xml:space="preserve">objective is to focus on signatures of selection and adaptive regions of the genome. </w:t>
       </w:r>
       <w:r>
         <w:rPr>
@@ -1450,16 +1466,14 @@
         </w:rPr>
         <w:t xml:space="preserve">Many </w:t>
       </w:r>
-      <w:proofErr w:type="gramStart"/>
-      <w:r>
-        <w:rPr>
-          <w:rFonts w:ascii="Times New Roman" w:eastAsia="Times New Roman" w:hAnsi="Times New Roman" w:cs="Times New Roman"/>
-          <w:color w:val="2A2A2A"/>
-          <w:shd w:val="clear" w:color="auto" w:fill="FFFFFF"/>
-        </w:rPr>
-        <w:t>times</w:t>
-      </w:r>
-      <w:proofErr w:type="gramEnd"/>
+      <w:r>
+        <w:rPr>
+          <w:rFonts w:ascii="Times New Roman" w:eastAsia="Times New Roman" w:hAnsi="Times New Roman" w:cs="Times New Roman"/>
+          <w:color w:val="2A2A2A"/>
+          <w:shd w:val="clear" w:color="auto" w:fill="FFFFFF"/>
+        </w:rPr>
+        <w:t>times,</w:t>
+      </w:r>
       <w:r>
         <w:rPr>
           <w:rFonts w:ascii="Times New Roman" w:eastAsia="Times New Roman" w:hAnsi="Times New Roman" w:cs="Times New Roman"/>

</xml_diff>